<commit_message>
Maj mode d'emploi en ligne
</commit_message>
<xml_diff>
--- a/public/assets/other/Mode d'emploi.docx
+++ b/public/assets/other/Mode d'emploi.docx
@@ -13,21 +13,7 @@
           <w:sz w:val="40"/>
           <w:szCs w:val="40"/>
         </w:rPr>
-        <w:t>Mode d’emplo</w:t>
-      </w:r>
-      <w:r>
-        <w:rPr>
-          <w:sz w:val="40"/>
-          <w:szCs w:val="40"/>
-        </w:rPr>
-        <w:t>i</w:t>
-      </w:r>
-      <w:r>
-        <w:rPr>
-          <w:sz w:val="40"/>
-          <w:szCs w:val="40"/>
-        </w:rPr>
-        <w:t xml:space="preserve"> Archéohandi</w:t>
+        <w:t>Mode d’emploi Archéohandi</w:t>
         <w:br/>
       </w:r>
       <w:r>
@@ -40,214 +26,11 @@
     </w:p>
     <w:p>
       <w:pPr>
-        <w:pStyle w:val="Normal"/>
-        <w:spacing w:before="0" w:after="160"/>
-        <w:contextualSpacing/>
-        <w:jc w:val="both"/>
-        <w:rPr>
-          <w:b w:val="false"/>
-          <w:b w:val="false"/>
-          <w:bCs w:val="false"/>
-        </w:rPr>
-      </w:pPr>
-      <w:r>
-        <w:rPr>
-          <w:b w:val="false"/>
-          <w:bCs w:val="false"/>
-        </w:rPr>
-      </w:r>
-    </w:p>
-    <w:sdt>
-      <w:sdtPr>
-        <w:docPartObj>
-          <w:docPartGallery w:val="Table of Contents"/>
-          <w:docPartUnique w:val="true"/>
-        </w:docPartObj>
-      </w:sdtPr>
-      <w:sdtContent>
-        <w:p>
-          <w:pPr>
-            <w:pStyle w:val="ContentsHeading"/>
-            <w:suppressLineNumbers/>
-            <w:ind w:left="0" w:hanging="0"/>
-            <w:rPr>
-              <w:b/>
-              <w:b/>
-              <w:bCs/>
-              <w:sz w:val="32"/>
-              <w:szCs w:val="32"/>
-            </w:rPr>
-          </w:pPr>
-          <w:r>
-            <w:rPr>
-              <w:b/>
-              <w:bCs/>
-              <w:sz w:val="32"/>
-              <w:szCs w:val="32"/>
-            </w:rPr>
-            <w:t>Table of Contents</w:t>
-          </w:r>
-        </w:p>
-        <w:p>
-          <w:pPr>
-            <w:pStyle w:val="Contents1"/>
-            <w:rPr/>
-          </w:pPr>
-          <w:r>
-            <w:fldChar w:fldCharType="begin"/>
-          </w:r>
-          <w:r>
-            <w:rPr>
-              <w:rStyle w:val="IndexLink"/>
-            </w:rPr>
-            <w:instrText> TOC \f \o "1-9" \h</w:instrText>
-          </w:r>
-          <w:r>
-            <w:rPr>
-              <w:rStyle w:val="IndexLink"/>
-            </w:rPr>
-            <w:fldChar w:fldCharType="separate"/>
-          </w:r>
-          <w:hyperlink w:anchor="__RefHeading___Toc194_39891779">
-            <w:r>
-              <w:rPr>
-                <w:rStyle w:val="IndexLink"/>
-              </w:rPr>
-              <w:t>La méthode</w:t>
-              <w:tab/>
-              <w:t>2</w:t>
-            </w:r>
-          </w:hyperlink>
-        </w:p>
-        <w:p>
-          <w:pPr>
-            <w:pStyle w:val="Contents1"/>
-            <w:rPr/>
-          </w:pPr>
-          <w:hyperlink w:anchor="__RefHeading___Toc196_39891779">
-            <w:r>
-              <w:rPr>
-                <w:rStyle w:val="IndexLink"/>
-              </w:rPr>
-              <w:t>Fonctionnement du site</w:t>
-              <w:tab/>
-              <w:t>3</w:t>
-            </w:r>
-          </w:hyperlink>
-        </w:p>
-        <w:p>
-          <w:pPr>
-            <w:pStyle w:val="Contents2"/>
-            <w:tabs>
-              <w:tab w:val="clear" w:pos="8789"/>
-              <w:tab w:val="right" w:pos="9072" w:leader="dot"/>
-            </w:tabs>
-            <w:rPr/>
-          </w:pPr>
-          <w:hyperlink w:anchor="__RefHeading___Toc198_39891779">
-            <w:r>
-              <w:rPr>
-                <w:rStyle w:val="IndexLink"/>
-              </w:rPr>
-              <w:t>1. Le compte</w:t>
-              <w:tab/>
-              <w:t>3</w:t>
-            </w:r>
-          </w:hyperlink>
-        </w:p>
-        <w:p>
-          <w:pPr>
-            <w:pStyle w:val="Contents2"/>
-            <w:tabs>
-              <w:tab w:val="clear" w:pos="8789"/>
-              <w:tab w:val="right" w:pos="9072" w:leader="dot"/>
-            </w:tabs>
-            <w:rPr/>
-          </w:pPr>
-          <w:hyperlink w:anchor="__RefHeading___Toc200_39891779">
-            <w:r>
-              <w:rPr>
-                <w:rStyle w:val="IndexLink"/>
-              </w:rPr>
-              <w:t>2. La fiche OPERATION</w:t>
-              <w:tab/>
-              <w:t>3</w:t>
-            </w:r>
-          </w:hyperlink>
-        </w:p>
-        <w:p>
-          <w:pPr>
-            <w:pStyle w:val="Contents2"/>
-            <w:tabs>
-              <w:tab w:val="clear" w:pos="8789"/>
-              <w:tab w:val="right" w:pos="9072" w:leader="dot"/>
-            </w:tabs>
-            <w:rPr/>
-          </w:pPr>
-          <w:hyperlink w:anchor="__RefHeading___Toc202_39891779">
-            <w:r>
-              <w:rPr>
-                <w:rStyle w:val="IndexLink"/>
-              </w:rPr>
-              <w:t>3. La fiche SUJET</w:t>
-              <w:tab/>
-              <w:t>3</w:t>
-            </w:r>
-          </w:hyperlink>
-        </w:p>
-        <w:p>
-          <w:pPr>
-            <w:pStyle w:val="Contents2"/>
-            <w:tabs>
-              <w:tab w:val="clear" w:pos="8789"/>
-              <w:tab w:val="right" w:pos="9072" w:leader="dot"/>
-            </w:tabs>
-            <w:rPr/>
-          </w:pPr>
-          <w:hyperlink w:anchor="__RefHeading___Toc204_39891779">
-            <w:r>
-              <w:rPr>
-                <w:rStyle w:val="IndexLink"/>
-              </w:rPr>
-              <w:t>4. Nakala</w:t>
-              <w:tab/>
-              <w:t>3</w:t>
-            </w:r>
-          </w:hyperlink>
-          <w:r>
-            <w:rPr>
-              <w:rStyle w:val="IndexLink"/>
-            </w:rPr>
-            <w:fldChar w:fldCharType="end"/>
-          </w:r>
-        </w:p>
-      </w:sdtContent>
-    </w:sdt>
-    <w:p>
-      <w:pPr>
-        <w:pStyle w:val="Normal"/>
-        <w:spacing w:before="0" w:after="160"/>
-        <w:contextualSpacing/>
-        <w:jc w:val="both"/>
-        <w:rPr>
-          <w:b w:val="false"/>
-          <w:b w:val="false"/>
-          <w:bCs w:val="false"/>
-        </w:rPr>
-      </w:pPr>
-      <w:r>
-        <w:rPr>
-          <w:b w:val="false"/>
-          <w:bCs w:val="false"/>
-        </w:rPr>
-      </w:r>
-      <w:r>
-        <w:br w:type="page"/>
-      </w:r>
-    </w:p>
-    <w:p>
-      <w:pPr>
         <w:pStyle w:val="Heading1"/>
+        <w:numPr>
+          <w:ilvl w:val="0"/>
+          <w:numId w:val="2"/>
+        </w:numPr>
         <w:rPr/>
       </w:pPr>
       <w:bookmarkStart w:id="0" w:name="__RefHeading___Toc194_39891779"/>
@@ -304,6 +87,7 @@
     <w:p>
       <w:pPr>
         <w:pStyle w:val="TextBody"/>
+        <w:jc w:val="both"/>
         <w:rPr/>
       </w:pPr>
       <w:r>
@@ -326,6 +110,7 @@
     <w:p>
       <w:pPr>
         <w:pStyle w:val="TextBody"/>
+        <w:jc w:val="both"/>
         <w:rPr/>
       </w:pPr>
       <w:r>
@@ -359,6 +144,7 @@
     <w:p>
       <w:pPr>
         <w:pStyle w:val="TextBody"/>
+        <w:jc w:val="both"/>
         <w:rPr/>
       </w:pPr>
       <w:r>
@@ -392,6 +178,7 @@
     <w:p>
       <w:pPr>
         <w:pStyle w:val="TextBody"/>
+        <w:jc w:val="both"/>
         <w:rPr/>
       </w:pPr>
       <w:r>
@@ -414,6 +201,7 @@
     <w:p>
       <w:pPr>
         <w:pStyle w:val="TextBody"/>
+        <w:jc w:val="both"/>
         <w:rPr/>
       </w:pPr>
       <w:r>
@@ -425,6 +213,7 @@
     <w:p>
       <w:pPr>
         <w:pStyle w:val="TextBody"/>
+        <w:jc w:val="both"/>
         <w:rPr/>
       </w:pPr>
       <w:r>
@@ -436,6 +225,7 @@
     <w:p>
       <w:pPr>
         <w:pStyle w:val="TextBody"/>
+        <w:jc w:val="both"/>
         <w:rPr/>
       </w:pPr>
       <w:r>
@@ -458,6 +248,7 @@
     <w:p>
       <w:pPr>
         <w:pStyle w:val="TextBody"/>
+        <w:jc w:val="both"/>
         <w:rPr/>
       </w:pPr>
       <w:r>
@@ -470,6 +261,41 @@
           <w:bCs/>
         </w:rPr>
         <w:t>Une double vigilance s’impose, au risque de multiplier à l’excès les cas recensés en confondant « lecture d’une pathologie » spectaculaire (qui peut ne pas être source d’empêchement) et la cotation d’un « cas de situation de handicap ».</w:t>
+      </w:r>
+      <w:r>
+        <w:br w:type="page"/>
+      </w:r>
+    </w:p>
+    <w:p>
+      <w:pPr>
+        <w:pStyle w:val="Heading1"/>
+        <w:numPr>
+          <w:ilvl w:val="0"/>
+          <w:numId w:val="2"/>
+        </w:numPr>
+        <w:rPr/>
+      </w:pPr>
+      <w:bookmarkStart w:id="1" w:name="__RefHeading___Toc196_39891779"/>
+      <w:bookmarkEnd w:id="1"/>
+      <w:r>
+        <w:rPr/>
+        <w:t>Fonctionnement du site</w:t>
+      </w:r>
+    </w:p>
+    <w:p>
+      <w:pPr>
+        <w:pStyle w:val="Heading2"/>
+        <w:numPr>
+          <w:ilvl w:val="1"/>
+          <w:numId w:val="2"/>
+        </w:numPr>
+        <w:rPr/>
+      </w:pPr>
+      <w:bookmarkStart w:id="2" w:name="__RefHeading___Toc198_39891779"/>
+      <w:bookmarkEnd w:id="2"/>
+      <w:r>
+        <w:rPr/>
+        <w:t>1. Le compte</w:t>
       </w:r>
     </w:p>
     <w:p>
@@ -478,44 +304,17 @@
         <w:spacing w:before="0" w:after="160"/>
         <w:contextualSpacing/>
         <w:jc w:val="both"/>
-        <w:rPr>
-          <w:b w:val="false"/>
-          <w:b w:val="false"/>
-          <w:bCs w:val="false"/>
-        </w:rPr>
-      </w:pPr>
-      <w:r>
-        <w:rPr>
-          <w:b w:val="false"/>
-          <w:bCs w:val="false"/>
-        </w:rPr>
-      </w:r>
-      <w:r>
-        <w:br w:type="page"/>
-      </w:r>
-    </w:p>
-    <w:p>
-      <w:pPr>
-        <w:pStyle w:val="Heading1"/>
-        <w:rPr/>
-      </w:pPr>
-      <w:bookmarkStart w:id="1" w:name="__RefHeading___Toc196_39891779"/>
-      <w:bookmarkEnd w:id="1"/>
-      <w:r>
-        <w:rPr/>
-        <w:t>Fonctionnement du site</w:t>
-      </w:r>
-    </w:p>
-    <w:p>
-      <w:pPr>
-        <w:pStyle w:val="Heading2"/>
-        <w:rPr/>
-      </w:pPr>
-      <w:bookmarkStart w:id="2" w:name="__RefHeading___Toc198_39891779"/>
-      <w:bookmarkEnd w:id="2"/>
-      <w:r>
-        <w:rPr/>
-        <w:t>1. Le compte</w:t>
+        <w:rPr/>
+      </w:pPr>
+      <w:r>
+        <w:rPr/>
+        <w:t xml:space="preserve">Avant toute chose, il faut créer un compte pour avoir accès à la base. Ce compte permet de créer des fiches OPERATIONS et SUJET et de les consulter ou modifier par la suite. Avec ce compte, vous ne pouvez pas modifier les fiches des autres auteurs mais vous pouvez les </w:t>
+      </w:r>
+      <w:bookmarkStart w:id="3" w:name="_GoBack"/>
+      <w:bookmarkEnd w:id="3"/>
+      <w:r>
+        <w:rPr/>
+        <w:t xml:space="preserve">consulter. </w:t>
       </w:r>
     </w:p>
     <w:p>
@@ -528,13 +327,7 @@
       </w:pPr>
       <w:r>
         <w:rPr/>
-        <w:t xml:space="preserve">Avant toute chose, il faut créer un compte pour avoir accès à la base. Ce compte permet de créer des fiches OPERATIONS et SUJET et de les consulter ou modifier par la suite. Avec ce compte, vous ne pouvez pas modifier les fiches des autres auteurs mais vous pouvez les </w:t>
-      </w:r>
-      <w:bookmarkStart w:id="3" w:name="_GoBack"/>
-      <w:bookmarkEnd w:id="3"/>
-      <w:r>
-        <w:rPr/>
-        <w:t xml:space="preserve">consulter. </w:t>
+        <w:t>Si vous voulez qu’un autre chercheur complète votre fiche, vous pouvez lui donner un accès par la rubrique COMPTES AUTORISES. Cette personne pourra alors modifier ou créer de nouveaux SUJETS.</w:t>
       </w:r>
     </w:p>
     <w:p>
@@ -547,7 +340,7 @@
       </w:pPr>
       <w:r>
         <w:rPr/>
-        <w:t>Si vous voulez qu’un autre chercheur complète votre fiche, vous pouvez lui donner un accès par la rubrique COMPTES AUTORISES. Cette personne pourra alors modifier ou créer de nouveaux SUJETS.</w:t>
+        <w:t>Les identifiants du compte de la base Archeohandi ne sont pas ceux d’Huma-num, il faut en créer un autre</w:t>
       </w:r>
     </w:p>
     <w:p>
@@ -556,11 +349,34 @@
         <w:spacing w:before="0" w:after="160"/>
         <w:contextualSpacing/>
         <w:jc w:val="both"/>
-        <w:rPr/>
-      </w:pPr>
-      <w:r>
-        <w:rPr/>
-        <w:t>Les identifiants du compte de la base Archeohandi ne sont pas ceux d’Huma-num, il faut en créer un autre</w:t>
+        <w:rPr>
+          <w:b/>
+          <w:b/>
+        </w:rPr>
+      </w:pPr>
+      <w:r>
+        <w:rPr>
+          <w:b/>
+        </w:rPr>
+      </w:r>
+    </w:p>
+    <w:p>
+      <w:pPr>
+        <w:pStyle w:val="Heading2"/>
+        <w:numPr>
+          <w:ilvl w:val="1"/>
+          <w:numId w:val="2"/>
+        </w:numPr>
+        <w:rPr>
+          <w:b/>
+          <w:b/>
+        </w:rPr>
+      </w:pPr>
+      <w:bookmarkStart w:id="4" w:name="__RefHeading___Toc200_39891779"/>
+      <w:bookmarkEnd w:id="4"/>
+      <w:r>
+        <w:rPr/>
+        <w:t>2. La fiche OPERATION</w:t>
       </w:r>
     </w:p>
     <w:p>
@@ -569,34 +385,11 @@
         <w:spacing w:before="0" w:after="160"/>
         <w:contextualSpacing/>
         <w:jc w:val="both"/>
-        <w:rPr>
-          <w:b/>
-          <w:b/>
-        </w:rPr>
-      </w:pPr>
-      <w:r>
-        <w:rPr>
-          <w:b/>
-        </w:rPr>
-      </w:r>
-    </w:p>
-    <w:p>
-      <w:pPr>
-        <w:pStyle w:val="Heading2"/>
-        <w:rPr>
-          <w:b/>
-          <w:b/>
-        </w:rPr>
-      </w:pPr>
-      <w:bookmarkStart w:id="4" w:name="__RefHeading___Toc200_39891779"/>
-      <w:bookmarkEnd w:id="4"/>
-      <w:r>
-        <w:rPr/>
-        <w:t xml:space="preserve">2. </w:t>
-      </w:r>
-      <w:r>
-        <w:rPr/>
-        <w:t>La fiche OPERATION</w:t>
+        <w:rPr/>
+      </w:pPr>
+      <w:r>
+        <w:rPr/>
+        <w:t xml:space="preserve">Pour les champs de cette fiche, des bulles d’aide s’affichent en passant la souris (doucement) dessus.  </w:t>
       </w:r>
     </w:p>
     <w:p>
@@ -609,7 +402,7 @@
       </w:pPr>
       <w:r>
         <w:rPr/>
-        <w:t xml:space="preserve">Pour les champs de cette fiche, des bulles d’aide s’affichent en passant la souris (doucement) dessus.  </w:t>
+        <w:t xml:space="preserve">Il est possible de compléter la fiche OPERATION a postériori, mais il est impératif de remplir la case COMMUNE pour aller plus loin et pouvoir saisir la fiche SUJET. La fonction EDITER permet de corriger sa fiche. </w:t>
       </w:r>
     </w:p>
     <w:p>
@@ -622,24 +415,15 @@
       </w:pPr>
       <w:r>
         <w:rPr/>
-        <w:t xml:space="preserve">Il est possible de compléter la fiche OPERATION a postériori, mais il est impératif de remplir la case COMMUNE pour aller plus loin et pouvoir saisir la fiche SUJET. La fonction EDITER permet de corriger sa fiche. </w:t>
-      </w:r>
-    </w:p>
-    <w:p>
-      <w:pPr>
-        <w:pStyle w:val="Normal"/>
-        <w:spacing w:before="0" w:after="160"/>
-        <w:contextualSpacing/>
-        <w:jc w:val="both"/>
-        <w:rPr/>
-      </w:pPr>
-      <w:r>
-        <w:rPr/>
       </w:r>
     </w:p>
     <w:p>
       <w:pPr>
         <w:pStyle w:val="Heading2"/>
+        <w:numPr>
+          <w:ilvl w:val="1"/>
+          <w:numId w:val="2"/>
+        </w:numPr>
         <w:rPr>
           <w:b/>
           <w:b/>
@@ -649,11 +433,7 @@
       <w:bookmarkEnd w:id="5"/>
       <w:r>
         <w:rPr/>
-        <w:t xml:space="preserve">3. </w:t>
-      </w:r>
-      <w:r>
-        <w:rPr/>
-        <w:t>La fiche SUJET</w:t>
+        <w:t>3. La fiche SUJET</w:t>
       </w:r>
     </w:p>
     <w:p>
@@ -670,6 +450,10 @@
     <w:p>
       <w:pPr>
         <w:pStyle w:val="Heading2"/>
+        <w:numPr>
+          <w:ilvl w:val="1"/>
+          <w:numId w:val="2"/>
+        </w:numPr>
         <w:rPr>
           <w:b/>
           <w:b/>
@@ -679,11 +463,7 @@
       <w:bookmarkEnd w:id="6"/>
       <w:r>
         <w:rPr/>
-        <w:t xml:space="preserve">4. </w:t>
-      </w:r>
-      <w:r>
-        <w:rPr/>
-        <w:t>Nakala</w:t>
+        <w:t>4. Nakala</w:t>
       </w:r>
     </w:p>
     <w:p>
@@ -776,7 +556,7 @@
         <w:pStyle w:val="Normal"/>
         <w:numPr>
           <w:ilvl w:val="0"/>
-          <w:numId w:val="2"/>
+          <w:numId w:val="3"/>
         </w:numPr>
         <w:jc w:val="both"/>
         <w:rPr>
@@ -820,7 +600,7 @@
         <w:pStyle w:val="Normal"/>
         <w:numPr>
           <w:ilvl w:val="0"/>
-          <w:numId w:val="2"/>
+          <w:numId w:val="3"/>
         </w:numPr>
         <w:jc w:val="both"/>
         <w:rPr>
@@ -889,9 +669,6 @@
       <w:rPr/>
       <w:tab/>
       <w:tab/>
-    </w:r>
-    <w:r>
-      <w:rPr/>
       <w:t xml:space="preserve">Page </w:t>
     </w:r>
     <w:r>
@@ -908,7 +685,7 @@
     </w:r>
     <w:r>
       <w:rPr/>
-      <w:t>4</w:t>
+      <w:t>3</w:t>
     </w:r>
     <w:r>
       <w:rPr/>
@@ -932,7 +709,7 @@
     </w:r>
     <w:r>
       <w:rPr/>
-      <w:t>4</w:t>
+      <w:t>3</w:t>
     </w:r>
     <w:r>
       <w:rPr/>
@@ -1069,6 +846,125 @@
   <w:abstractNum w:abstractNumId="2">
     <w:lvl w:ilvl="0">
       <w:start w:val="1"/>
+      <w:numFmt w:val="none"/>
+      <w:suff w:val="nothing"/>
+      <w:lvlText w:val=""/>
+      <w:lvlJc w:val="left"/>
+      <w:pPr>
+        <w:tabs>
+          <w:tab w:val="num" w:pos="0"/>
+        </w:tabs>
+        <w:ind w:left="0" w:hanging="0"/>
+      </w:pPr>
+    </w:lvl>
+    <w:lvl w:ilvl="1">
+      <w:start w:val="1"/>
+      <w:numFmt w:val="none"/>
+      <w:suff w:val="nothing"/>
+      <w:lvlText w:val=""/>
+      <w:lvlJc w:val="left"/>
+      <w:pPr>
+        <w:tabs>
+          <w:tab w:val="num" w:pos="0"/>
+        </w:tabs>
+        <w:ind w:left="0" w:hanging="0"/>
+      </w:pPr>
+    </w:lvl>
+    <w:lvl w:ilvl="2">
+      <w:start w:val="1"/>
+      <w:numFmt w:val="none"/>
+      <w:suff w:val="nothing"/>
+      <w:lvlText w:val=""/>
+      <w:lvlJc w:val="left"/>
+      <w:pPr>
+        <w:tabs>
+          <w:tab w:val="num" w:pos="0"/>
+        </w:tabs>
+        <w:ind w:left="0" w:hanging="0"/>
+      </w:pPr>
+    </w:lvl>
+    <w:lvl w:ilvl="3">
+      <w:start w:val="1"/>
+      <w:numFmt w:val="none"/>
+      <w:suff w:val="nothing"/>
+      <w:lvlText w:val=""/>
+      <w:lvlJc w:val="left"/>
+      <w:pPr>
+        <w:tabs>
+          <w:tab w:val="num" w:pos="0"/>
+        </w:tabs>
+        <w:ind w:left="0" w:hanging="0"/>
+      </w:pPr>
+    </w:lvl>
+    <w:lvl w:ilvl="4">
+      <w:start w:val="1"/>
+      <w:numFmt w:val="none"/>
+      <w:suff w:val="nothing"/>
+      <w:lvlText w:val=""/>
+      <w:lvlJc w:val="left"/>
+      <w:pPr>
+        <w:tabs>
+          <w:tab w:val="num" w:pos="0"/>
+        </w:tabs>
+        <w:ind w:left="0" w:hanging="0"/>
+      </w:pPr>
+    </w:lvl>
+    <w:lvl w:ilvl="5">
+      <w:start w:val="1"/>
+      <w:numFmt w:val="none"/>
+      <w:suff w:val="nothing"/>
+      <w:lvlText w:val=""/>
+      <w:lvlJc w:val="left"/>
+      <w:pPr>
+        <w:tabs>
+          <w:tab w:val="num" w:pos="0"/>
+        </w:tabs>
+        <w:ind w:left="0" w:hanging="0"/>
+      </w:pPr>
+    </w:lvl>
+    <w:lvl w:ilvl="6">
+      <w:start w:val="1"/>
+      <w:numFmt w:val="none"/>
+      <w:suff w:val="nothing"/>
+      <w:lvlText w:val=""/>
+      <w:lvlJc w:val="left"/>
+      <w:pPr>
+        <w:tabs>
+          <w:tab w:val="num" w:pos="0"/>
+        </w:tabs>
+        <w:ind w:left="0" w:hanging="0"/>
+      </w:pPr>
+    </w:lvl>
+    <w:lvl w:ilvl="7">
+      <w:start w:val="1"/>
+      <w:numFmt w:val="none"/>
+      <w:suff w:val="nothing"/>
+      <w:lvlText w:val=""/>
+      <w:lvlJc w:val="left"/>
+      <w:pPr>
+        <w:tabs>
+          <w:tab w:val="num" w:pos="0"/>
+        </w:tabs>
+        <w:ind w:left="0" w:hanging="0"/>
+      </w:pPr>
+    </w:lvl>
+    <w:lvl w:ilvl="8">
+      <w:start w:val="1"/>
+      <w:numFmt w:val="none"/>
+      <w:suff w:val="nothing"/>
+      <w:lvlText w:val=""/>
+      <w:lvlJc w:val="left"/>
+      <w:pPr>
+        <w:tabs>
+          <w:tab w:val="num" w:pos="0"/>
+        </w:tabs>
+        <w:ind w:left="0" w:hanging="0"/>
+      </w:pPr>
+    </w:lvl>
+  </w:abstractNum>
+  <w:abstractNum w:abstractNumId="3">
+    <w:lvl w:ilvl="0">
+      <w:start w:val="1"/>
       <w:numFmt w:val="bullet"/>
       <w:lvlText w:val=""/>
       <w:lvlJc w:val="left"/>
@@ -1208,6 +1104,9 @@
   </w:num>
   <w:num w:numId="2">
     <w:abstractNumId w:val="2"/>
+  </w:num>
+  <w:num w:numId="3">
+    <w:abstractNumId w:val="3"/>
   </w:num>
 </w:numbering>
 </file>
@@ -1218,7 +1117,6 @@
     <w:rPrDefault>
       <w:rPr>
         <w:rFonts w:ascii="Calibri" w:hAnsi="Calibri" w:eastAsia="Calibri" w:cs="" w:asciiTheme="minorHAnsi" w:cstheme="minorBidi" w:eastAsiaTheme="minorHAnsi" w:hAnsiTheme="minorHAnsi"/>
-        <w:sz w:val="22"/>
         <w:szCs w:val="22"/>
         <w:lang w:val="fr-FR" w:eastAsia="en-US" w:bidi="ar-SA"/>
       </w:rPr>
@@ -1608,6 +1506,7 @@
     <w:rsid w:val="00f723e6"/>
     <w:pPr>
       <w:widowControl/>
+      <w:suppressAutoHyphens w:val="true"/>
       <w:bidi w:val="0"/>
       <w:spacing w:lineRule="auto" w:line="259" w:before="0" w:after="160"/>
       <w:jc w:val="left"/>
@@ -1812,9 +1711,10 @@
       <w:szCs w:val="32"/>
     </w:rPr>
   </w:style>
-  <w:style w:type="paragraph" w:styleId="ContentsHeading">
+  <w:style w:type="paragraph" w:styleId="TOAHeading">
     <w:name w:val="TOA Heading"/>
     <w:basedOn w:val="IndexHeading"/>
+    <w:qFormat/>
     <w:pPr>
       <w:suppressLineNumbers/>
       <w:ind w:left="0" w:hanging="0"/>

</xml_diff>